<commit_message>
Configuración de carpetas en guías rápidas
</commit_message>
<xml_diff>
--- a/PABMI/GUIAS RÁPIDAS/CONFIGURACIÓN CATALOGOS.docx
+++ b/PABMI/GUIAS RÁPIDAS/CONFIGURACIÓN CATALOGOS.docx
@@ -18,7 +18,6 @@
         </w:rPr>
         <w:t xml:space="preserve"> </w:t>
       </w:r>
-      <w:bookmarkStart w:id="0" w:name="_GoBack"/>
       <w:r>
         <w:rPr>
           <w:rFonts w:ascii="Arial" w:hAnsi="Arial" w:cs="Arial"/>
@@ -111,7 +110,6 @@
           </mc:Fallback>
         </mc:AlternateContent>
       </w:r>
-      <w:bookmarkEnd w:id="0"/>
       <w:r>
         <w:rPr>
           <w:rFonts w:ascii="Arial" w:hAnsi="Arial" w:cs="Arial"/>
@@ -1024,12 +1022,108 @@
             </w:rPr>
             <w:fldChar w:fldCharType="separate"/>
           </w:r>
-          <w:hyperlink w:anchor="_Toc141277055" w:history="1">
+          <w:bookmarkStart w:id="0" w:name="_GoBack"/>
+          <w:bookmarkEnd w:id="0"/>
+          <w:r>
+            <w:rPr>
+              <w:rStyle w:val="Hipervnculo"/>
+            </w:rPr>
+            <w:fldChar w:fldCharType="begin"/>
+          </w:r>
+          <w:r>
+            <w:rPr>
+              <w:rStyle w:val="Hipervnculo"/>
+            </w:rPr>
+            <w:instrText xml:space="preserve"> </w:instrText>
+          </w:r>
+          <w:r>
+            <w:instrText>HYPERLINK \l "_Toc142581314"</w:instrText>
+          </w:r>
+          <w:r>
+            <w:rPr>
+              <w:rStyle w:val="Hipervnculo"/>
+            </w:rPr>
+            <w:instrText xml:space="preserve"> </w:instrText>
+          </w:r>
+          <w:r>
+            <w:rPr>
+              <w:rStyle w:val="Hipervnculo"/>
+            </w:rPr>
+          </w:r>
+          <w:r>
+            <w:rPr>
+              <w:rStyle w:val="Hipervnculo"/>
+            </w:rPr>
+            <w:fldChar w:fldCharType="separate"/>
+          </w:r>
+          <w:r>
+            <w:rPr>
+              <w:rStyle w:val="Hipervnculo"/>
+            </w:rPr>
+            <w:t>Objetivo</w:t>
+          </w:r>
+          <w:r>
+            <w:rPr>
+              <w:webHidden/>
+            </w:rPr>
+            <w:tab/>
+          </w:r>
+          <w:r>
+            <w:rPr>
+              <w:webHidden/>
+            </w:rPr>
+            <w:fldChar w:fldCharType="begin"/>
+          </w:r>
+          <w:r>
+            <w:rPr>
+              <w:webHidden/>
+            </w:rPr>
+            <w:instrText xml:space="preserve"> PAGEREF _Toc142581314 \h </w:instrText>
+          </w:r>
+          <w:r>
+            <w:rPr>
+              <w:webHidden/>
+            </w:rPr>
+          </w:r>
+          <w:r>
+            <w:rPr>
+              <w:webHidden/>
+            </w:rPr>
+            <w:fldChar w:fldCharType="separate"/>
+          </w:r>
+          <w:r>
+            <w:rPr>
+              <w:webHidden/>
+            </w:rPr>
+            <w:t>3</w:t>
+          </w:r>
+          <w:r>
+            <w:rPr>
+              <w:webHidden/>
+            </w:rPr>
+            <w:fldChar w:fldCharType="end"/>
+          </w:r>
+          <w:r>
+            <w:rPr>
+              <w:rStyle w:val="Hipervnculo"/>
+            </w:rPr>
+            <w:fldChar w:fldCharType="end"/>
+          </w:r>
+        </w:p>
+        <w:p>
+          <w:pPr>
+            <w:pStyle w:val="TDC1"/>
+            <w:rPr>
+              <w:rFonts w:eastAsiaTheme="minorEastAsia" w:cstheme="minorBidi"/>
+              <w:lang w:val="es-MX" w:eastAsia="es-MX"/>
+            </w:rPr>
+          </w:pPr>
+          <w:hyperlink w:anchor="_Toc142581315" w:history="1">
             <w:r>
               <w:rPr>
                 <w:rStyle w:val="Hipervnculo"/>
               </w:rPr>
-              <w:t>Objetivo</w:t>
+              <w:t>Alcance</w:t>
             </w:r>
             <w:r>
               <w:rPr>
@@ -1047,7 +1141,7 @@
               <w:rPr>
                 <w:webHidden/>
               </w:rPr>
-              <w:instrText xml:space="preserve"> PAGEREF _Toc141277055 \h </w:instrText>
+              <w:instrText xml:space="preserve"> PAGEREF _Toc142581315 \h </w:instrText>
             </w:r>
             <w:r>
               <w:rPr>
@@ -1082,12 +1176,12 @@
               <w:lang w:val="es-MX" w:eastAsia="es-MX"/>
             </w:rPr>
           </w:pPr>
-          <w:hyperlink w:anchor="_Toc141277056" w:history="1">
+          <w:hyperlink w:anchor="_Toc142581316" w:history="1">
             <w:r>
               <w:rPr>
                 <w:rStyle w:val="Hipervnculo"/>
               </w:rPr>
-              <w:t>Alcance</w:t>
+              <w:t>Usuario</w:t>
             </w:r>
             <w:r>
               <w:rPr>
@@ -1105,7 +1199,7 @@
               <w:rPr>
                 <w:webHidden/>
               </w:rPr>
-              <w:instrText xml:space="preserve"> PAGEREF _Toc141277056 \h </w:instrText>
+              <w:instrText xml:space="preserve"> PAGEREF _Toc142581316 \h </w:instrText>
             </w:r>
             <w:r>
               <w:rPr>
@@ -1140,12 +1234,12 @@
               <w:lang w:val="es-MX" w:eastAsia="es-MX"/>
             </w:rPr>
           </w:pPr>
-          <w:hyperlink w:anchor="_Toc141277057" w:history="1">
+          <w:hyperlink w:anchor="_Toc142581317" w:history="1">
             <w:r>
               <w:rPr>
                 <w:rStyle w:val="Hipervnculo"/>
               </w:rPr>
-              <w:t>Usuario</w:t>
+              <w:t>ASPECTOS GENERALES DE LA PLATAFORMA</w:t>
             </w:r>
             <w:r>
               <w:rPr>
@@ -1163,7 +1257,7 @@
               <w:rPr>
                 <w:webHidden/>
               </w:rPr>
-              <w:instrText xml:space="preserve"> PAGEREF _Toc141277057 \h </w:instrText>
+              <w:instrText xml:space="preserve"> PAGEREF _Toc142581317 \h </w:instrText>
             </w:r>
             <w:r>
               <w:rPr>
@@ -1180,7 +1274,7 @@
               <w:rPr>
                 <w:webHidden/>
               </w:rPr>
-              <w:t>3</w:t>
+              <w:t>4</w:t>
             </w:r>
             <w:r>
               <w:rPr>
@@ -1198,12 +1292,12 @@
               <w:lang w:val="es-MX" w:eastAsia="es-MX"/>
             </w:rPr>
           </w:pPr>
-          <w:hyperlink w:anchor="_Toc141277058" w:history="1">
+          <w:hyperlink w:anchor="_Toc142581318" w:history="1">
             <w:r>
               <w:rPr>
                 <w:rStyle w:val="Hipervnculo"/>
               </w:rPr>
-              <w:t>ASPECTOS GENERALES DE LA PLATAFORMA</w:t>
+              <w:t>Menú Principal</w:t>
             </w:r>
             <w:r>
               <w:rPr>
@@ -1221,7 +1315,7 @@
               <w:rPr>
                 <w:webHidden/>
               </w:rPr>
-              <w:instrText xml:space="preserve"> PAGEREF _Toc141277058 \h </w:instrText>
+              <w:instrText xml:space="preserve"> PAGEREF _Toc142581318 \h </w:instrText>
             </w:r>
             <w:r>
               <w:rPr>
@@ -1238,7 +1332,7 @@
               <w:rPr>
                 <w:webHidden/>
               </w:rPr>
-              <w:t>4</w:t>
+              <w:t>5</w:t>
             </w:r>
             <w:r>
               <w:rPr>
@@ -1256,12 +1350,12 @@
               <w:lang w:val="es-MX" w:eastAsia="es-MX"/>
             </w:rPr>
           </w:pPr>
-          <w:hyperlink w:anchor="_Toc141277059" w:history="1">
+          <w:hyperlink w:anchor="_Toc142581319" w:history="1">
             <w:r>
               <w:rPr>
                 <w:rStyle w:val="Hipervnculo"/>
               </w:rPr>
-              <w:t>Menú Principal</w:t>
+              <w:t>Configurar Catálogos Generales</w:t>
             </w:r>
             <w:r>
               <w:rPr>
@@ -1279,7 +1373,7 @@
               <w:rPr>
                 <w:webHidden/>
               </w:rPr>
-              <w:instrText xml:space="preserve"> PAGEREF _Toc141277059 \h </w:instrText>
+              <w:instrText xml:space="preserve"> PAGEREF _Toc142581319 \h </w:instrText>
             </w:r>
             <w:r>
               <w:rPr>
@@ -1296,7 +1390,7 @@
               <w:rPr>
                 <w:webHidden/>
               </w:rPr>
-              <w:t>4</w:t>
+              <w:t>6</w:t>
             </w:r>
             <w:r>
               <w:rPr>
@@ -1314,12 +1408,12 @@
               <w:lang w:val="es-MX" w:eastAsia="es-MX"/>
             </w:rPr>
           </w:pPr>
-          <w:hyperlink w:anchor="_Toc141277060" w:history="1">
+          <w:hyperlink w:anchor="_Toc142581320" w:history="1">
             <w:r>
               <w:rPr>
                 <w:rStyle w:val="Hipervnculo"/>
               </w:rPr>
-              <w:t>Configurar Catálogos Generales</w:t>
+              <w:t>Configurar Catálogos Bienes Muebles</w:t>
             </w:r>
             <w:r>
               <w:rPr>
@@ -1337,7 +1431,7 @@
               <w:rPr>
                 <w:webHidden/>
               </w:rPr>
-              <w:instrText xml:space="preserve"> PAGEREF _Toc141277060 \h </w:instrText>
+              <w:instrText xml:space="preserve"> PAGEREF _Toc142581320 \h </w:instrText>
             </w:r>
             <w:r>
               <w:rPr>
@@ -1354,7 +1448,7 @@
               <w:rPr>
                 <w:webHidden/>
               </w:rPr>
-              <w:t>5</w:t>
+              <w:t>7</w:t>
             </w:r>
             <w:r>
               <w:rPr>
@@ -1372,12 +1466,12 @@
               <w:lang w:val="es-MX" w:eastAsia="es-MX"/>
             </w:rPr>
           </w:pPr>
-          <w:hyperlink w:anchor="_Toc141277061" w:history="1">
+          <w:hyperlink w:anchor="_Toc142581321" w:history="1">
             <w:r>
               <w:rPr>
                 <w:rStyle w:val="Hipervnculo"/>
               </w:rPr>
-              <w:t>Configurar Catálogos Bienes Muebles</w:t>
+              <w:t>Configurar Catálogos Bienes Inmuebles</w:t>
             </w:r>
             <w:r>
               <w:rPr>
@@ -1395,7 +1489,7 @@
               <w:rPr>
                 <w:webHidden/>
               </w:rPr>
-              <w:instrText xml:space="preserve"> PAGEREF _Toc141277061 \h </w:instrText>
+              <w:instrText xml:space="preserve"> PAGEREF _Toc142581321 \h </w:instrText>
             </w:r>
             <w:r>
               <w:rPr>
@@ -1412,7 +1506,7 @@
               <w:rPr>
                 <w:webHidden/>
               </w:rPr>
-              <w:t>6</w:t>
+              <w:t>8</w:t>
             </w:r>
             <w:r>
               <w:rPr>
@@ -1430,12 +1524,12 @@
               <w:lang w:val="es-MX" w:eastAsia="es-MX"/>
             </w:rPr>
           </w:pPr>
-          <w:hyperlink w:anchor="_Toc141277062" w:history="1">
+          <w:hyperlink w:anchor="_Toc142581322" w:history="1">
             <w:r>
               <w:rPr>
                 <w:rStyle w:val="Hipervnculo"/>
               </w:rPr>
-              <w:t>Configurar Catálogos Bienes Inmuebles</w:t>
+              <w:t>Agregar Nuevos Registros</w:t>
             </w:r>
             <w:r>
               <w:rPr>
@@ -1453,65 +1547,7 @@
               <w:rPr>
                 <w:webHidden/>
               </w:rPr>
-              <w:instrText xml:space="preserve"> PAGEREF _Toc141277062 \h </w:instrText>
-            </w:r>
-            <w:r>
-              <w:rPr>
-                <w:webHidden/>
-              </w:rPr>
-            </w:r>
-            <w:r>
-              <w:rPr>
-                <w:webHidden/>
-              </w:rPr>
-              <w:fldChar w:fldCharType="separate"/>
-            </w:r>
-            <w:r>
-              <w:rPr>
-                <w:webHidden/>
-              </w:rPr>
-              <w:t>7</w:t>
-            </w:r>
-            <w:r>
-              <w:rPr>
-                <w:webHidden/>
-              </w:rPr>
-              <w:fldChar w:fldCharType="end"/>
-            </w:r>
-          </w:hyperlink>
-        </w:p>
-        <w:p>
-          <w:pPr>
-            <w:pStyle w:val="TDC1"/>
-            <w:rPr>
-              <w:rFonts w:eastAsiaTheme="minorEastAsia" w:cstheme="minorBidi"/>
-              <w:lang w:val="es-MX" w:eastAsia="es-MX"/>
-            </w:rPr>
-          </w:pPr>
-          <w:hyperlink w:anchor="_Toc141277063" w:history="1">
-            <w:r>
-              <w:rPr>
-                <w:rStyle w:val="Hipervnculo"/>
-              </w:rPr>
-              <w:t>Agregar Nuevos Registros</w:t>
-            </w:r>
-            <w:r>
-              <w:rPr>
-                <w:webHidden/>
-              </w:rPr>
-              <w:tab/>
-            </w:r>
-            <w:r>
-              <w:rPr>
-                <w:webHidden/>
-              </w:rPr>
-              <w:fldChar w:fldCharType="begin"/>
-            </w:r>
-            <w:r>
-              <w:rPr>
-                <w:webHidden/>
-              </w:rPr>
-              <w:instrText xml:space="preserve"> PAGEREF _Toc141277063 \h </w:instrText>
+              <w:instrText xml:space="preserve"> PAGEREF _Toc142581322 \h </w:instrText>
             </w:r>
             <w:r>
               <w:rPr>
@@ -2336,7 +2372,7 @@
         </w:rPr>
       </w:pPr>
       <w:bookmarkStart w:id="1" w:name="_Toc123297018"/>
-      <w:bookmarkStart w:id="2" w:name="_Toc141277055"/>
+      <w:bookmarkStart w:id="2" w:name="_Toc142581314"/>
       <w:r>
         <w:rPr>
           <w:rFonts w:cs="Arial"/>
@@ -2433,7 +2469,7 @@
         </w:rPr>
       </w:pPr>
       <w:bookmarkStart w:id="3" w:name="_Toc123297019"/>
-      <w:bookmarkStart w:id="4" w:name="_Toc141277056"/>
+      <w:bookmarkStart w:id="4" w:name="_Toc142581315"/>
       <w:r>
         <w:rPr>
           <w:rFonts w:cs="Arial"/>
@@ -2576,7 +2612,7 @@
         </w:rPr>
       </w:pPr>
       <w:bookmarkStart w:id="5" w:name="_Toc123297020"/>
-      <w:bookmarkStart w:id="6" w:name="_Toc141277057"/>
+      <w:bookmarkStart w:id="6" w:name="_Toc142581316"/>
       <w:r>
         <w:rPr>
           <w:rFonts w:cs="Arial"/>
@@ -2617,7 +2653,6 @@
         <w:rPr>
           <w:rFonts w:ascii="Arial" w:hAnsi="Arial" w:cs="Arial"/>
           <w:sz w:val="24"/>
-          <w:highlight w:val="yellow"/>
         </w:rPr>
         <w:t>Dirección de Patrimonio</w:t>
       </w:r>
@@ -2876,7 +2911,7 @@
       </w:pPr>
       <w:bookmarkStart w:id="7" w:name="_Toc123297021"/>
       <w:bookmarkStart w:id="8" w:name="_Toc124335006"/>
-      <w:bookmarkStart w:id="9" w:name="_Toc141277058"/>
+      <w:bookmarkStart w:id="9" w:name="_Toc142581317"/>
       <w:r>
         <w:rPr>
           <w:rFonts w:cs="Arial"/>
@@ -3064,7 +3099,7 @@
         </w:rPr>
       </w:pPr>
       <w:bookmarkStart w:id="10" w:name="_Toc124335012"/>
-      <w:bookmarkStart w:id="11" w:name="_Toc141277059"/>
+      <w:bookmarkStart w:id="11" w:name="_Toc142581318"/>
       <w:r>
         <w:rPr>
           <w:rFonts w:cs="Arial"/>
@@ -3555,7 +3590,7 @@
           <w:rFonts w:cs="Arial"/>
         </w:rPr>
       </w:pPr>
-      <w:bookmarkStart w:id="12" w:name="_Toc141277060"/>
+      <w:bookmarkStart w:id="12" w:name="_Toc142581319"/>
       <w:r>
         <w:rPr>
           <w:rFonts w:cs="Arial"/>
@@ -3586,9 +3621,8 @@
           <w:rFonts w:ascii="Arial" w:hAnsi="Arial" w:cs="Arial"/>
           <w:sz w:val="24"/>
           <w:szCs w:val="24"/>
-          <w:highlight w:val="yellow"/>
-        </w:rPr>
-        <w:t>Si presionamos la opción “Cambiar Contraseña” podremos capturar la nueva contraseña</w:t>
+        </w:rPr>
+        <w:t>Aquí aparecen todos los catálogos que se utilizan para la configuración y funcionamiento general de la plataforma</w:t>
       </w:r>
     </w:p>
     <w:p>
@@ -4669,25 +4703,17 @@
       <w:pPr>
         <w:pStyle w:val="Ttulo1"/>
         <w:spacing w:line="276" w:lineRule="auto"/>
+        <w:jc w:val="center"/>
         <w:rPr>
           <w:rFonts w:cs="Arial"/>
         </w:rPr>
       </w:pPr>
-      <w:bookmarkStart w:id="13" w:name="_Toc141277061"/>
-    </w:p>
-    <w:p>
-      <w:pPr>
-        <w:pStyle w:val="Ttulo1"/>
-        <w:spacing w:line="276" w:lineRule="auto"/>
-        <w:jc w:val="center"/>
+      <w:bookmarkStart w:id="13" w:name="_Toc142581320"/>
+      <w:r>
         <w:rPr>
           <w:rFonts w:cs="Arial"/>
         </w:rPr>
-      </w:pPr>
-      <w:r>
-        <w:rPr>
-          <w:rFonts w:cs="Arial"/>
-        </w:rPr>
+        <w:lastRenderedPageBreak/>
         <w:t>Configurar Catálogos Bienes Muebles</w:t>
       </w:r>
       <w:bookmarkEnd w:id="13"/>
@@ -4713,18 +4739,16 @@
           <w:rFonts w:ascii="Arial" w:hAnsi="Arial" w:cs="Arial"/>
           <w:sz w:val="24"/>
           <w:szCs w:val="24"/>
-          <w:highlight w:val="yellow"/>
-        </w:rPr>
-        <w:t>Si presionamos la opción “Cambiar Contraseña” podremos capturar la nueva contraseña</w:t>
+        </w:rPr>
+        <w:t xml:space="preserve">Aquí aparecen todos los catálogos que se utilizan para la configuración </w:t>
       </w:r>
       <w:r>
         <w:rPr>
           <w:rFonts w:ascii="Arial" w:hAnsi="Arial" w:cs="Arial"/>
           <w:sz w:val="24"/>
           <w:szCs w:val="24"/>
-          <w:highlight w:val="yellow"/>
-        </w:rPr>
-        <w:t>.</w:t>
+        </w:rPr>
+        <w:t>de la administración de los bienes muebles</w:t>
       </w:r>
     </w:p>
     <w:p>
@@ -5716,6 +5740,8 @@
     </w:tbl>
     <w:p/>
     <w:p/>
+    <w:p/>
+    <w:p/>
     <w:p>
       <w:pPr>
         <w:pStyle w:val="Ttulo1"/>
@@ -5725,7 +5751,7 @@
           <w:rFonts w:cs="Arial"/>
         </w:rPr>
       </w:pPr>
-      <w:bookmarkStart w:id="14" w:name="_Toc141277062"/>
+      <w:bookmarkStart w:id="14" w:name="_Toc142581321"/>
       <w:r>
         <w:rPr>
           <w:rFonts w:cs="Arial"/>
@@ -5756,9 +5782,8 @@
           <w:rFonts w:ascii="Arial" w:hAnsi="Arial" w:cs="Arial"/>
           <w:sz w:val="24"/>
           <w:szCs w:val="24"/>
-          <w:highlight w:val="yellow"/>
-        </w:rPr>
-        <w:t>Si presionamos la opción “Cambiar Contraseña” podremos capturar la nueva contraseña</w:t>
+        </w:rPr>
+        <w:t>Aquí aparecen todos los catálogos que se utilizan para la configuración de la administración de los bienes inmuebles</w:t>
       </w:r>
     </w:p>
     <w:p>
@@ -7020,7 +7045,7 @@
           <w:rFonts w:cs="Arial"/>
         </w:rPr>
       </w:pPr>
-      <w:bookmarkStart w:id="15" w:name="_Toc141277063"/>
+      <w:bookmarkStart w:id="15" w:name="_Toc142581322"/>
       <w:r>
         <w:rPr>
           <w:rFonts w:cs="Arial"/>
@@ -7033,6 +7058,8 @@
       <w:pPr>
         <w:rPr>
           <w:rFonts w:ascii="Arial" w:hAnsi="Arial" w:cs="Arial"/>
+          <w:sz w:val="24"/>
+          <w:szCs w:val="24"/>
         </w:rPr>
       </w:pPr>
     </w:p>
@@ -7055,6 +7082,7 @@
     </w:p>
     <w:p>
       <w:pPr>
+        <w:ind w:left="-426"/>
         <w:rPr>
           <w:rFonts w:ascii="Arial" w:hAnsi="Arial" w:cs="Arial"/>
           <w:sz w:val="24"/>
@@ -7070,13 +7098,172 @@
         <mc:AlternateContent>
           <mc:Choice Requires="wps">
             <w:drawing>
-              <wp:anchor distT="0" distB="0" distL="114300" distR="114300" simplePos="0" relativeHeight="251827200" behindDoc="0" locked="0" layoutInCell="1" allowOverlap="1" wp14:anchorId="2F2A352C" wp14:editId="52AD256F">
+              <wp:anchor distT="0" distB="0" distL="114300" distR="114300" simplePos="0" relativeHeight="251855872" behindDoc="0" locked="0" layoutInCell="1" allowOverlap="1" wp14:anchorId="5454CD13" wp14:editId="442A8060">
                 <wp:simplePos x="0" y="0"/>
                 <wp:positionH relativeFrom="rightMargin">
-                  <wp:posOffset>-1325674</wp:posOffset>
+                  <wp:posOffset>-5136515</wp:posOffset>
                 </wp:positionH>
                 <wp:positionV relativeFrom="paragraph">
-                  <wp:posOffset>381635</wp:posOffset>
+                  <wp:posOffset>1055370</wp:posOffset>
+                </wp:positionV>
+                <wp:extent cx="584200" cy="152400"/>
+                <wp:effectExtent l="19050" t="19050" r="25400" b="19050"/>
+                <wp:wrapNone/>
+                <wp:docPr id="5" name="Rectángulo 5"/>
+                <wp:cNvGraphicFramePr/>
+                <a:graphic xmlns:a="http://schemas.openxmlformats.org/drawingml/2006/main">
+                  <a:graphicData uri="http://schemas.microsoft.com/office/word/2010/wordprocessingShape">
+                    <wps:wsp>
+                      <wps:cNvSpPr/>
+                      <wps:spPr>
+                        <a:xfrm flipV="1">
+                          <a:off x="0" y="0"/>
+                          <a:ext cx="584200" cy="152400"/>
+                        </a:xfrm>
+                        <a:prstGeom prst="rect">
+                          <a:avLst/>
+                        </a:prstGeom>
+                        <a:noFill/>
+                        <a:ln w="28575">
+                          <a:solidFill>
+                            <a:srgbClr val="FF0000"/>
+                          </a:solidFill>
+                        </a:ln>
+                      </wps:spPr>
+                      <wps:style>
+                        <a:lnRef idx="2">
+                          <a:schemeClr val="accent6"/>
+                        </a:lnRef>
+                        <a:fillRef idx="1">
+                          <a:schemeClr val="lt1"/>
+                        </a:fillRef>
+                        <a:effectRef idx="0">
+                          <a:schemeClr val="accent6"/>
+                        </a:effectRef>
+                        <a:fontRef idx="minor">
+                          <a:schemeClr val="dk1"/>
+                        </a:fontRef>
+                      </wps:style>
+                      <wps:bodyPr rot="0" spcFirstLastPara="0" vertOverflow="overflow" horzOverflow="overflow" vert="horz" wrap="square" lIns="91440" tIns="45720" rIns="91440" bIns="45720" numCol="1" spcCol="0" rtlCol="0" fromWordArt="0" anchor="ctr" anchorCtr="0" forceAA="0" compatLnSpc="1">
+                        <a:prstTxWarp prst="textNoShape">
+                          <a:avLst/>
+                        </a:prstTxWarp>
+                        <a:noAutofit/>
+                      </wps:bodyPr>
+                    </wps:wsp>
+                  </a:graphicData>
+                </a:graphic>
+                <wp14:sizeRelH relativeFrom="margin">
+                  <wp14:pctWidth>0</wp14:pctWidth>
+                </wp14:sizeRelH>
+                <wp14:sizeRelV relativeFrom="margin">
+                  <wp14:pctHeight>0</wp14:pctHeight>
+                </wp14:sizeRelV>
+              </wp:anchor>
+            </w:drawing>
+          </mc:Choice>
+          <mc:Fallback>
+            <w:pict>
+              <v:rect w14:anchorId="5A5E4373" id="Rectángulo 5" o:spid="_x0000_s1026" style="position:absolute;margin-left:-404.45pt;margin-top:83.1pt;width:46pt;height:12pt;flip:y;z-index:251855872;visibility:visible;mso-wrap-style:square;mso-width-percent:0;mso-height-percent:0;mso-wrap-distance-left:9pt;mso-wrap-distance-top:0;mso-wrap-distance-right:9pt;mso-wrap-distance-bottom:0;mso-position-horizontal:absolute;mso-position-horizontal-relative:right-margin-area;mso-position-vertical:absolute;mso-position-vertical-relative:text;mso-width-percent:0;mso-height-percent:0;mso-width-relative:margin;mso-height-relative:margin;v-text-anchor:middle" o:gfxdata="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" filled="f" strokecolor="red" strokeweight="2.25pt">
+                <w10:wrap anchorx="margin"/>
+              </v:rect>
+            </w:pict>
+          </mc:Fallback>
+        </mc:AlternateContent>
+      </w:r>
+      <w:r>
+        <w:rPr>
+          <w:noProof/>
+          <w:lang w:val="es-MX" w:eastAsia="es-MX"/>
+        </w:rPr>
+        <w:drawing>
+          <wp:inline distT="0" distB="0" distL="0" distR="0" wp14:anchorId="0E8AF1D7" wp14:editId="27AF85E8">
+            <wp:extent cx="5797550" cy="2357591"/>
+            <wp:effectExtent l="0" t="0" r="0" b="5080"/>
+            <wp:docPr id="3" name="Imagen 3"/>
+            <wp:cNvGraphicFramePr>
+              <a:graphicFrameLocks xmlns:a="http://schemas.openxmlformats.org/drawingml/2006/main" noChangeAspect="1"/>
+            </wp:cNvGraphicFramePr>
+            <a:graphic xmlns:a="http://schemas.openxmlformats.org/drawingml/2006/main">
+              <a:graphicData uri="http://schemas.openxmlformats.org/drawingml/2006/picture">
+                <pic:pic xmlns:pic="http://schemas.openxmlformats.org/drawingml/2006/picture">
+                  <pic:nvPicPr>
+                    <pic:cNvPr id="1" name=""/>
+                    <pic:cNvPicPr/>
+                  </pic:nvPicPr>
+                  <pic:blipFill>
+                    <a:blip r:embed="rId13"/>
+                    <a:stretch>
+                      <a:fillRect/>
+                    </a:stretch>
+                  </pic:blipFill>
+                  <pic:spPr>
+                    <a:xfrm>
+                      <a:off x="0" y="0"/>
+                      <a:ext cx="5833248" cy="2372108"/>
+                    </a:xfrm>
+                    <a:prstGeom prst="rect">
+                      <a:avLst/>
+                    </a:prstGeom>
+                  </pic:spPr>
+                </pic:pic>
+              </a:graphicData>
+            </a:graphic>
+          </wp:inline>
+        </w:drawing>
+      </w:r>
+    </w:p>
+    <w:p>
+      <w:pPr>
+        <w:rPr>
+          <w:rFonts w:ascii="Arial" w:hAnsi="Arial" w:cs="Arial"/>
+          <w:sz w:val="24"/>
+          <w:szCs w:val="24"/>
+        </w:rPr>
+      </w:pPr>
+    </w:p>
+    <w:p>
+      <w:pPr>
+        <w:rPr>
+          <w:rFonts w:ascii="Arial" w:hAnsi="Arial" w:cs="Arial"/>
+          <w:sz w:val="24"/>
+          <w:szCs w:val="24"/>
+        </w:rPr>
+      </w:pPr>
+      <w:r>
+        <w:rPr>
+          <w:rFonts w:ascii="Arial" w:hAnsi="Arial" w:cs="Arial"/>
+          <w:sz w:val="24"/>
+          <w:szCs w:val="24"/>
+        </w:rPr>
+        <w:t>Si desea agregar un nuevo registro debe pulsar el botón “Agregar”</w:t>
+      </w:r>
+    </w:p>
+    <w:p>
+      <w:pPr>
+        <w:ind w:left="-426"/>
+        <w:rPr>
+          <w:rFonts w:ascii="Arial" w:hAnsi="Arial" w:cs="Arial"/>
+          <w:sz w:val="24"/>
+          <w:szCs w:val="24"/>
+        </w:rPr>
+      </w:pPr>
+      <w:r>
+        <w:rPr>
+          <w:rFonts w:ascii="Arial" w:hAnsi="Arial" w:cs="Arial"/>
+          <w:noProof/>
+          <w:lang w:val="es-MX" w:eastAsia="es-MX"/>
+        </w:rPr>
+        <mc:AlternateContent>
+          <mc:Choice Requires="wps">
+            <w:drawing>
+              <wp:anchor distT="0" distB="0" distL="114300" distR="114300" simplePos="0" relativeHeight="251827200" behindDoc="0" locked="0" layoutInCell="1" allowOverlap="1" wp14:anchorId="2F2A352C" wp14:editId="10862A21">
+                <wp:simplePos x="0" y="0"/>
+                <wp:positionH relativeFrom="rightMargin">
+                  <wp:posOffset>-1071245</wp:posOffset>
+                </wp:positionH>
+                <wp:positionV relativeFrom="paragraph">
+                  <wp:posOffset>400685</wp:posOffset>
                 </wp:positionV>
                 <wp:extent cx="433415" cy="298765"/>
                 <wp:effectExtent l="19050" t="19050" r="24130" b="25400"/>
@@ -7136,7 +7323,7 @@
           </mc:Choice>
           <mc:Fallback>
             <w:pict>
-              <v:rect w14:anchorId="452FFA58" id="Rectángulo 82" o:spid="_x0000_s1026" style="position:absolute;margin-left:-104.4pt;margin-top:30.05pt;width:34.15pt;height:23.5pt;z-index:251827200;visibility:visible;mso-wrap-style:square;mso-width-percent:0;mso-height-percent:0;mso-wrap-distance-left:9pt;mso-wrap-distance-top:0;mso-wrap-distance-right:9pt;mso-wrap-distance-bottom:0;mso-position-horizontal:absolute;mso-position-horizontal-relative:right-margin-area;mso-position-vertical:absolute;mso-position-vertical-relative:text;mso-width-percent:0;mso-height-percent:0;mso-width-relative:margin;mso-height-relative:margin;v-text-anchor:middle" o:gfxdata="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" filled="f" strokecolor="red" strokeweight="2.25pt">
+              <v:rect w14:anchorId="11C0354B" id="Rectángulo 82" o:spid="_x0000_s1026" style="position:absolute;margin-left:-84.35pt;margin-top:31.55pt;width:34.15pt;height:23.5pt;z-index:251827200;visibility:visible;mso-wrap-style:square;mso-width-percent:0;mso-height-percent:0;mso-wrap-distance-left:9pt;mso-wrap-distance-top:0;mso-wrap-distance-right:9pt;mso-wrap-distance-bottom:0;mso-position-horizontal:absolute;mso-position-horizontal-relative:right-margin-area;mso-position-vertical:absolute;mso-position-vertical-relative:text;mso-width-percent:0;mso-height-percent:0;mso-width-relative:margin;mso-height-relative:margin;v-text-anchor:middle" o:gfxdata="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" filled="f" strokecolor="red" strokeweight="2.25pt">
                 <w10:wrap anchorx="margin"/>
               </v:rect>
             </w:pict>
@@ -7156,9 +7343,9 @@
           <w:lang w:val="es-MX" w:eastAsia="es-MX"/>
         </w:rPr>
         <w:drawing>
-          <wp:inline distT="0" distB="0" distL="0" distR="0" wp14:anchorId="5D602170" wp14:editId="5FC9B5C2">
-            <wp:extent cx="5121697" cy="2075799"/>
-            <wp:effectExtent l="0" t="0" r="3175" b="1270"/>
+          <wp:inline distT="0" distB="0" distL="0" distR="0" wp14:anchorId="5D602170" wp14:editId="00B12832">
+            <wp:extent cx="5734340" cy="2324100"/>
+            <wp:effectExtent l="0" t="0" r="0" b="0"/>
             <wp:docPr id="38" name="Imagen 38"/>
             <wp:cNvGraphicFramePr>
               <a:graphicFrameLocks xmlns:a="http://schemas.openxmlformats.org/drawingml/2006/main" noChangeAspect="1"/>
@@ -7179,7 +7366,7 @@
                   <pic:spPr>
                     <a:xfrm>
                       <a:off x="0" y="0"/>
-                      <a:ext cx="5179978" cy="2099420"/>
+                      <a:ext cx="5804192" cy="2352410"/>
                     </a:xfrm>
                     <a:prstGeom prst="rect">
                       <a:avLst/>
@@ -7209,6 +7396,15 @@
           <w:szCs w:val="24"/>
         </w:rPr>
       </w:pPr>
+    </w:p>
+    <w:p>
+      <w:pPr>
+        <w:rPr>
+          <w:rFonts w:ascii="Arial" w:hAnsi="Arial" w:cs="Arial"/>
+          <w:sz w:val="24"/>
+          <w:szCs w:val="24"/>
+        </w:rPr>
+      </w:pPr>
       <w:r>
         <w:rPr>
           <w:rFonts w:ascii="Arial" w:hAnsi="Arial" w:cs="Arial"/>
@@ -7220,6 +7416,7 @@
     </w:p>
     <w:p>
       <w:pPr>
+        <w:ind w:left="-567"/>
         <w:rPr>
           <w:rFonts w:ascii="Arial" w:hAnsi="Arial" w:cs="Arial"/>
           <w:sz w:val="24"/>
@@ -7235,13 +7432,13 @@
         <mc:AlternateContent>
           <mc:Choice Requires="wps">
             <w:drawing>
-              <wp:anchor distT="0" distB="0" distL="114300" distR="114300" simplePos="0" relativeHeight="251846656" behindDoc="0" locked="0" layoutInCell="1" allowOverlap="1" wp14:anchorId="25E52F2E" wp14:editId="314D5798">
+              <wp:anchor distT="0" distB="0" distL="114300" distR="114300" simplePos="0" relativeHeight="251846656" behindDoc="0" locked="0" layoutInCell="1" allowOverlap="1" wp14:anchorId="25E52F2E" wp14:editId="3BAF24A5">
                 <wp:simplePos x="0" y="0"/>
                 <wp:positionH relativeFrom="rightMargin">
-                  <wp:posOffset>-1623423</wp:posOffset>
+                  <wp:posOffset>-1267460</wp:posOffset>
                 </wp:positionH>
                 <wp:positionV relativeFrom="paragraph">
-                  <wp:posOffset>1647329</wp:posOffset>
+                  <wp:posOffset>1920240</wp:posOffset>
                 </wp:positionV>
                 <wp:extent cx="713549" cy="353085"/>
                 <wp:effectExtent l="19050" t="19050" r="10795" b="27940"/>
@@ -7301,7 +7498,7 @@
           </mc:Choice>
           <mc:Fallback>
             <w:pict>
-              <v:rect w14:anchorId="07268264" id="Rectángulo 48" o:spid="_x0000_s1026" style="position:absolute;margin-left:-127.85pt;margin-top:129.7pt;width:56.2pt;height:27.8pt;flip:x;z-index:251846656;visibility:visible;mso-wrap-style:square;mso-width-percent:0;mso-height-percent:0;mso-wrap-distance-left:9pt;mso-wrap-distance-top:0;mso-wrap-distance-right:9pt;mso-wrap-distance-bottom:0;mso-position-horizontal:absolute;mso-position-horizontal-relative:right-margin-area;mso-position-vertical:absolute;mso-position-vertical-relative:text;mso-width-percent:0;mso-height-percent:0;mso-width-relative:margin;mso-height-relative:margin;v-text-anchor:middle" o:gfxdata="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" filled="f" strokecolor="red" strokeweight="2.25pt">
+              <v:rect w14:anchorId="76F4FF0E" id="Rectángulo 48" o:spid="_x0000_s1026" style="position:absolute;margin-left:-99.8pt;margin-top:151.2pt;width:56.2pt;height:27.8pt;flip:x;z-index:251846656;visibility:visible;mso-wrap-style:square;mso-width-percent:0;mso-height-percent:0;mso-wrap-distance-left:9pt;mso-wrap-distance-top:0;mso-wrap-distance-right:9pt;mso-wrap-distance-bottom:0;mso-position-horizontal:absolute;mso-position-horizontal-relative:right-margin-area;mso-position-vertical:absolute;mso-position-vertical-relative:text;mso-width-percent:0;mso-height-percent:0;mso-width-relative:margin;mso-height-relative:margin;v-text-anchor:middle" o:gfxdata="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" filled="f" strokecolor="red" strokeweight="2.25pt">
                 <w10:wrap anchorx="margin"/>
               </v:rect>
             </w:pict>
@@ -7314,9 +7511,9 @@
           <w:lang w:val="es-MX" w:eastAsia="es-MX"/>
         </w:rPr>
         <w:drawing>
-          <wp:inline distT="0" distB="0" distL="0" distR="0" wp14:anchorId="5BEEF1F8" wp14:editId="55F0D5C6">
-            <wp:extent cx="5253836" cy="1914160"/>
-            <wp:effectExtent l="152400" t="152400" r="366395" b="353060"/>
+          <wp:inline distT="0" distB="0" distL="0" distR="0" wp14:anchorId="5BEEF1F8" wp14:editId="0629E795">
+            <wp:extent cx="6191250" cy="2255693"/>
+            <wp:effectExtent l="152400" t="152400" r="361950" b="354330"/>
             <wp:docPr id="18" name="Imagen 18"/>
             <wp:cNvGraphicFramePr>
               <a:graphicFrameLocks xmlns:a="http://schemas.openxmlformats.org/drawingml/2006/main" noChangeAspect="1"/>
@@ -7337,7 +7534,7 @@
                   <pic:spPr>
                     <a:xfrm>
                       <a:off x="0" y="0"/>
-                      <a:ext cx="5275344" cy="1921996"/>
+                      <a:ext cx="6220503" cy="2266351"/>
                     </a:xfrm>
                     <a:prstGeom prst="rect">
                       <a:avLst/>
@@ -7360,9 +7557,179 @@
         </w:drawing>
       </w:r>
     </w:p>
+    <w:p>
+      <w:pPr>
+        <w:rPr>
+          <w:rFonts w:ascii="Arial" w:hAnsi="Arial" w:cs="Arial"/>
+          <w:sz w:val="24"/>
+          <w:szCs w:val="24"/>
+        </w:rPr>
+      </w:pPr>
+    </w:p>
+    <w:p>
+      <w:pPr>
+        <w:rPr>
+          <w:rFonts w:ascii="Arial" w:hAnsi="Arial" w:cs="Arial"/>
+          <w:sz w:val="24"/>
+          <w:szCs w:val="24"/>
+        </w:rPr>
+      </w:pPr>
+      <w:r>
+        <w:rPr>
+          <w:rFonts w:ascii="Arial" w:hAnsi="Arial" w:cs="Arial"/>
+          <w:sz w:val="24"/>
+          <w:szCs w:val="24"/>
+        </w:rPr>
+        <w:t>Se habrá agregado el nuevo registro</w:t>
+      </w:r>
+    </w:p>
+    <w:p>
+      <w:pPr>
+        <w:ind w:left="-567"/>
+        <w:rPr>
+          <w:rFonts w:ascii="Arial" w:hAnsi="Arial" w:cs="Arial"/>
+          <w:sz w:val="24"/>
+          <w:szCs w:val="24"/>
+        </w:rPr>
+      </w:pPr>
+      <w:r>
+        <w:rPr>
+          <w:rFonts w:ascii="Arial" w:hAnsi="Arial" w:cs="Arial"/>
+          <w:noProof/>
+          <w:lang w:val="es-MX" w:eastAsia="es-MX"/>
+        </w:rPr>
+        <mc:AlternateContent>
+          <mc:Choice Requires="wps">
+            <w:drawing>
+              <wp:anchor distT="0" distB="0" distL="114300" distR="114300" simplePos="0" relativeHeight="251857920" behindDoc="0" locked="0" layoutInCell="1" allowOverlap="1" wp14:anchorId="7DF87612" wp14:editId="65DB4A07">
+                <wp:simplePos x="0" y="0"/>
+                <wp:positionH relativeFrom="rightMargin">
+                  <wp:posOffset>-5466715</wp:posOffset>
+                </wp:positionH>
+                <wp:positionV relativeFrom="paragraph">
+                  <wp:posOffset>1314450</wp:posOffset>
+                </wp:positionV>
+                <wp:extent cx="4102100" cy="146050"/>
+                <wp:effectExtent l="19050" t="19050" r="12700" b="25400"/>
+                <wp:wrapNone/>
+                <wp:docPr id="8" name="Rectángulo 8"/>
+                <wp:cNvGraphicFramePr/>
+                <a:graphic xmlns:a="http://schemas.openxmlformats.org/drawingml/2006/main">
+                  <a:graphicData uri="http://schemas.microsoft.com/office/word/2010/wordprocessingShape">
+                    <wps:wsp>
+                      <wps:cNvSpPr/>
+                      <wps:spPr>
+                        <a:xfrm flipH="1" flipV="1">
+                          <a:off x="0" y="0"/>
+                          <a:ext cx="4102100" cy="146050"/>
+                        </a:xfrm>
+                        <a:prstGeom prst="rect">
+                          <a:avLst/>
+                        </a:prstGeom>
+                        <a:noFill/>
+                        <a:ln w="28575">
+                          <a:solidFill>
+                            <a:srgbClr val="FF0000"/>
+                          </a:solidFill>
+                        </a:ln>
+                      </wps:spPr>
+                      <wps:style>
+                        <a:lnRef idx="2">
+                          <a:schemeClr val="accent6"/>
+                        </a:lnRef>
+                        <a:fillRef idx="1">
+                          <a:schemeClr val="lt1"/>
+                        </a:fillRef>
+                        <a:effectRef idx="0">
+                          <a:schemeClr val="accent6"/>
+                        </a:effectRef>
+                        <a:fontRef idx="minor">
+                          <a:schemeClr val="dk1"/>
+                        </a:fontRef>
+                      </wps:style>
+                      <wps:bodyPr rot="0" spcFirstLastPara="0" vertOverflow="overflow" horzOverflow="overflow" vert="horz" wrap="square" lIns="91440" tIns="45720" rIns="91440" bIns="45720" numCol="1" spcCol="0" rtlCol="0" fromWordArt="0" anchor="ctr" anchorCtr="0" forceAA="0" compatLnSpc="1">
+                        <a:prstTxWarp prst="textNoShape">
+                          <a:avLst/>
+                        </a:prstTxWarp>
+                        <a:noAutofit/>
+                      </wps:bodyPr>
+                    </wps:wsp>
+                  </a:graphicData>
+                </a:graphic>
+                <wp14:sizeRelH relativeFrom="margin">
+                  <wp14:pctWidth>0</wp14:pctWidth>
+                </wp14:sizeRelH>
+                <wp14:sizeRelV relativeFrom="margin">
+                  <wp14:pctHeight>0</wp14:pctHeight>
+                </wp14:sizeRelV>
+              </wp:anchor>
+            </w:drawing>
+          </mc:Choice>
+          <mc:Fallback>
+            <w:pict>
+              <v:rect w14:anchorId="5C1D3F7F" id="Rectángulo 8" o:spid="_x0000_s1026" style="position:absolute;margin-left:-430.45pt;margin-top:103.5pt;width:323pt;height:11.5pt;flip:x y;z-index:251857920;visibility:visible;mso-wrap-style:square;mso-width-percent:0;mso-height-percent:0;mso-wrap-distance-left:9pt;mso-wrap-distance-top:0;mso-wrap-distance-right:9pt;mso-wrap-distance-bottom:0;mso-position-horizontal:absolute;mso-position-horizontal-relative:right-margin-area;mso-position-vertical:absolute;mso-position-vertical-relative:text;mso-width-percent:0;mso-height-percent:0;mso-width-relative:margin;mso-height-relative:margin;v-text-anchor:middle" o:gfxdata="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" filled="f" strokecolor="red" strokeweight="2.25pt">
+                <w10:wrap anchorx="margin"/>
+              </v:rect>
+            </w:pict>
+          </mc:Fallback>
+        </mc:AlternateContent>
+      </w:r>
+      <w:r>
+        <w:rPr>
+          <w:rFonts w:ascii="Arial" w:hAnsi="Arial" w:cs="Arial"/>
+          <w:sz w:val="24"/>
+          <w:szCs w:val="24"/>
+        </w:rPr>
+        <w:drawing>
+          <wp:inline distT="0" distB="0" distL="0" distR="0" wp14:anchorId="42F58520" wp14:editId="6A73DC02">
+            <wp:extent cx="6096000" cy="2467921"/>
+            <wp:effectExtent l="152400" t="152400" r="361950" b="370840"/>
+            <wp:docPr id="7" name="Imagen 7"/>
+            <wp:cNvGraphicFramePr>
+              <a:graphicFrameLocks xmlns:a="http://schemas.openxmlformats.org/drawingml/2006/main" noChangeAspect="1"/>
+            </wp:cNvGraphicFramePr>
+            <a:graphic xmlns:a="http://schemas.openxmlformats.org/drawingml/2006/main">
+              <a:graphicData uri="http://schemas.openxmlformats.org/drawingml/2006/picture">
+                <pic:pic xmlns:pic="http://schemas.openxmlformats.org/drawingml/2006/picture">
+                  <pic:nvPicPr>
+                    <pic:cNvPr id="1" name=""/>
+                    <pic:cNvPicPr/>
+                  </pic:nvPicPr>
+                  <pic:blipFill>
+                    <a:blip r:embed="rId18"/>
+                    <a:stretch>
+                      <a:fillRect/>
+                    </a:stretch>
+                  </pic:blipFill>
+                  <pic:spPr>
+                    <a:xfrm>
+                      <a:off x="0" y="0"/>
+                      <a:ext cx="6102030" cy="2470362"/>
+                    </a:xfrm>
+                    <a:prstGeom prst="rect">
+                      <a:avLst/>
+                    </a:prstGeom>
+                    <a:ln>
+                      <a:noFill/>
+                    </a:ln>
+                    <a:effectLst>
+                      <a:outerShdw blurRad="292100" dist="139700" dir="2700000" algn="tl" rotWithShape="0">
+                        <a:srgbClr val="333333">
+                          <a:alpha val="65000"/>
+                        </a:srgbClr>
+                      </a:outerShdw>
+                    </a:effectLst>
+                  </pic:spPr>
+                </pic:pic>
+              </a:graphicData>
+            </a:graphic>
+          </wp:inline>
+        </w:drawing>
+      </w:r>
+    </w:p>
     <w:sectPr>
-      <w:headerReference w:type="default" r:id="rId18"/>
-      <w:footerReference w:type="default" r:id="rId19"/>
+      <w:headerReference w:type="default" r:id="rId19"/>
+      <w:footerReference w:type="default" r:id="rId20"/>
       <w:pgSz w:w="12240" w:h="15840" w:code="1"/>
       <w:pgMar w:top="1417" w:right="1701" w:bottom="1417" w:left="1701" w:header="708" w:footer="708" w:gutter="0"/>
       <w:cols w:space="708"/>
@@ -7662,7 +8029,7 @@
                 <w:noProof/>
                 <w:color w:val="FFFFFF" w:themeColor="background1"/>
               </w:rPr>
-              <w:t>2</w:t>
+              <w:t>10</w:t>
             </w:r>
             <w:r>
               <w:rPr>
@@ -7716,7 +8083,7 @@
                 <w:noProof/>
                 <w:color w:val="FFFFFF" w:themeColor="background1"/>
               </w:rPr>
-              <w:t>9</w:t>
+              <w:t>10</w:t>
             </w:r>
             <w:r>
               <w:rPr>
@@ -9693,7 +10060,7 @@
 </file>
 
 <file path=customXml/itemProps1.xml><?xml version="1.0" encoding="utf-8"?>
-<ds:datastoreItem xmlns:ds="http://schemas.openxmlformats.org/officeDocument/2006/customXml" ds:itemID="{EF0C8DF9-36CB-4307-83E0-114B42F8C0C6}">
+<ds:datastoreItem xmlns:ds="http://schemas.openxmlformats.org/officeDocument/2006/customXml" ds:itemID="{985DEA1D-2508-4ADD-A0A4-2E6EEF39906D}">
   <ds:schemaRefs>
     <ds:schemaRef ds:uri="http://schemas.openxmlformats.org/officeDocument/2006/bibliography"/>
   </ds:schemaRefs>

</xml_diff>

<commit_message>
Guía Configuración Catálogos PABMI
</commit_message>
<xml_diff>
--- a/PABMI/GUIAS RÁPIDAS/CONFIGURACIÓN CATALOGOS.docx
+++ b/PABMI/GUIAS RÁPIDAS/CONFIGURACIÓN CATALOGOS.docx
@@ -1022,93 +1022,55 @@
             </w:rPr>
             <w:fldChar w:fldCharType="separate"/>
           </w:r>
-          <w:bookmarkStart w:id="0" w:name="_GoBack"/>
-          <w:bookmarkEnd w:id="0"/>
-          <w:r>
-            <w:rPr>
-              <w:rStyle w:val="Hipervnculo"/>
-            </w:rPr>
-            <w:fldChar w:fldCharType="begin"/>
-          </w:r>
-          <w:r>
-            <w:rPr>
-              <w:rStyle w:val="Hipervnculo"/>
-            </w:rPr>
-            <w:instrText xml:space="preserve"> </w:instrText>
-          </w:r>
-          <w:r>
-            <w:instrText>HYPERLINK \l "_Toc142581314"</w:instrText>
-          </w:r>
-          <w:r>
-            <w:rPr>
-              <w:rStyle w:val="Hipervnculo"/>
-            </w:rPr>
-            <w:instrText xml:space="preserve"> </w:instrText>
-          </w:r>
-          <w:r>
-            <w:rPr>
-              <w:rStyle w:val="Hipervnculo"/>
-            </w:rPr>
-          </w:r>
-          <w:r>
-            <w:rPr>
-              <w:rStyle w:val="Hipervnculo"/>
-            </w:rPr>
-            <w:fldChar w:fldCharType="separate"/>
-          </w:r>
-          <w:r>
-            <w:rPr>
-              <w:rStyle w:val="Hipervnculo"/>
-            </w:rPr>
-            <w:t>Objetivo</w:t>
-          </w:r>
-          <w:r>
-            <w:rPr>
-              <w:webHidden/>
-            </w:rPr>
-            <w:tab/>
-          </w:r>
-          <w:r>
-            <w:rPr>
-              <w:webHidden/>
-            </w:rPr>
-            <w:fldChar w:fldCharType="begin"/>
-          </w:r>
-          <w:r>
-            <w:rPr>
-              <w:webHidden/>
-            </w:rPr>
-            <w:instrText xml:space="preserve"> PAGEREF _Toc142581314 \h </w:instrText>
-          </w:r>
-          <w:r>
-            <w:rPr>
-              <w:webHidden/>
-            </w:rPr>
-          </w:r>
-          <w:r>
-            <w:rPr>
-              <w:webHidden/>
-            </w:rPr>
-            <w:fldChar w:fldCharType="separate"/>
-          </w:r>
-          <w:r>
-            <w:rPr>
-              <w:webHidden/>
-            </w:rPr>
-            <w:t>3</w:t>
-          </w:r>
-          <w:r>
-            <w:rPr>
-              <w:webHidden/>
-            </w:rPr>
-            <w:fldChar w:fldCharType="end"/>
-          </w:r>
-          <w:r>
-            <w:rPr>
-              <w:rStyle w:val="Hipervnculo"/>
-            </w:rPr>
-            <w:fldChar w:fldCharType="end"/>
-          </w:r>
+          <w:hyperlink w:anchor="_Toc142581314" w:history="1">
+            <w:r>
+              <w:rPr>
+                <w:rStyle w:val="Hipervnculo"/>
+              </w:rPr>
+              <w:t>Objetivo</w:t>
+            </w:r>
+            <w:r>
+              <w:rPr>
+                <w:webHidden/>
+              </w:rPr>
+              <w:tab/>
+            </w:r>
+            <w:r>
+              <w:rPr>
+                <w:webHidden/>
+              </w:rPr>
+              <w:fldChar w:fldCharType="begin"/>
+            </w:r>
+            <w:r>
+              <w:rPr>
+                <w:webHidden/>
+              </w:rPr>
+              <w:instrText xml:space="preserve"> PAGEREF _Toc142581314 \h </w:instrText>
+            </w:r>
+            <w:r>
+              <w:rPr>
+                <w:webHidden/>
+              </w:rPr>
+            </w:r>
+            <w:r>
+              <w:rPr>
+                <w:webHidden/>
+              </w:rPr>
+              <w:fldChar w:fldCharType="separate"/>
+            </w:r>
+            <w:r>
+              <w:rPr>
+                <w:webHidden/>
+              </w:rPr>
+              <w:t>3</w:t>
+            </w:r>
+            <w:r>
+              <w:rPr>
+                <w:webHidden/>
+              </w:rPr>
+              <w:fldChar w:fldCharType="end"/>
+            </w:r>
+          </w:hyperlink>
         </w:p>
         <w:p>
           <w:pPr>
@@ -2371,16 +2333,16 @@
           <w:b w:val="0"/>
         </w:rPr>
       </w:pPr>
-      <w:bookmarkStart w:id="1" w:name="_Toc123297018"/>
-      <w:bookmarkStart w:id="2" w:name="_Toc142581314"/>
+      <w:bookmarkStart w:id="0" w:name="_Toc123297018"/>
+      <w:bookmarkStart w:id="1" w:name="_Toc142581314"/>
       <w:r>
         <w:rPr>
           <w:rFonts w:cs="Arial"/>
         </w:rPr>
         <w:t>Objetivo</w:t>
       </w:r>
+      <w:bookmarkEnd w:id="0"/>
       <w:bookmarkEnd w:id="1"/>
-      <w:bookmarkEnd w:id="2"/>
     </w:p>
     <w:p>
       <w:pPr>
@@ -2468,16 +2430,16 @@
           <w:b w:val="0"/>
         </w:rPr>
       </w:pPr>
-      <w:bookmarkStart w:id="3" w:name="_Toc123297019"/>
-      <w:bookmarkStart w:id="4" w:name="_Toc142581315"/>
+      <w:bookmarkStart w:id="2" w:name="_Toc123297019"/>
+      <w:bookmarkStart w:id="3" w:name="_Toc142581315"/>
       <w:r>
         <w:rPr>
           <w:rFonts w:cs="Arial"/>
         </w:rPr>
         <w:t>Alcance</w:t>
       </w:r>
+      <w:bookmarkEnd w:id="2"/>
       <w:bookmarkEnd w:id="3"/>
-      <w:bookmarkEnd w:id="4"/>
       <w:r>
         <w:rPr>
           <w:rFonts w:cs="Arial"/>
@@ -2611,16 +2573,16 @@
           <w:rFonts w:cs="Arial"/>
         </w:rPr>
       </w:pPr>
-      <w:bookmarkStart w:id="5" w:name="_Toc123297020"/>
-      <w:bookmarkStart w:id="6" w:name="_Toc142581316"/>
+      <w:bookmarkStart w:id="4" w:name="_Toc123297020"/>
+      <w:bookmarkStart w:id="5" w:name="_Toc142581316"/>
       <w:r>
         <w:rPr>
           <w:rFonts w:cs="Arial"/>
         </w:rPr>
         <w:t>Usuario</w:t>
       </w:r>
+      <w:bookmarkEnd w:id="4"/>
       <w:bookmarkEnd w:id="5"/>
-      <w:bookmarkEnd w:id="6"/>
     </w:p>
     <w:p>
       <w:pPr>
@@ -2909,9 +2871,9 @@
           <w:szCs w:val="44"/>
         </w:rPr>
       </w:pPr>
-      <w:bookmarkStart w:id="7" w:name="_Toc123297021"/>
-      <w:bookmarkStart w:id="8" w:name="_Toc124335006"/>
-      <w:bookmarkStart w:id="9" w:name="_Toc142581317"/>
+      <w:bookmarkStart w:id="6" w:name="_Toc123297021"/>
+      <w:bookmarkStart w:id="7" w:name="_Toc124335006"/>
+      <w:bookmarkStart w:id="8" w:name="_Toc142581317"/>
       <w:r>
         <w:rPr>
           <w:rFonts w:cs="Arial"/>
@@ -2920,9 +2882,9 @@
         </w:rPr>
         <w:t>ASPECTOS GENERALES DE LA PLATAFORMA</w:t>
       </w:r>
+      <w:bookmarkEnd w:id="6"/>
       <w:bookmarkEnd w:id="7"/>
       <w:bookmarkEnd w:id="8"/>
-      <w:bookmarkEnd w:id="9"/>
     </w:p>
     <w:p>
       <w:pPr>
@@ -3098,8 +3060,8 @@
           <w:rFonts w:cs="Arial"/>
         </w:rPr>
       </w:pPr>
-      <w:bookmarkStart w:id="10" w:name="_Toc124335012"/>
-      <w:bookmarkStart w:id="11" w:name="_Toc142581318"/>
+      <w:bookmarkStart w:id="9" w:name="_Toc124335012"/>
+      <w:bookmarkStart w:id="10" w:name="_Toc142581318"/>
       <w:r>
         <w:rPr>
           <w:rFonts w:cs="Arial"/>
@@ -3171,14 +3133,14 @@
           </wp:anchor>
         </w:drawing>
       </w:r>
+      <w:bookmarkEnd w:id="9"/>
+      <w:r>
+        <w:rPr>
+          <w:rFonts w:cs="Arial"/>
+        </w:rPr>
+        <w:t>Menú Principal</w:t>
+      </w:r>
       <w:bookmarkEnd w:id="10"/>
-      <w:r>
-        <w:rPr>
-          <w:rFonts w:cs="Arial"/>
-        </w:rPr>
-        <w:t>Menú Principal</w:t>
-      </w:r>
-      <w:bookmarkEnd w:id="11"/>
     </w:p>
     <w:p>
       <w:pPr>
@@ -3590,7 +3552,7 @@
           <w:rFonts w:cs="Arial"/>
         </w:rPr>
       </w:pPr>
-      <w:bookmarkStart w:id="12" w:name="_Toc142581319"/>
+      <w:bookmarkStart w:id="11" w:name="_Toc142581319"/>
       <w:r>
         <w:rPr>
           <w:rFonts w:cs="Arial"/>
@@ -3598,7 +3560,7 @@
         <w:lastRenderedPageBreak/>
         <w:t>Configurar Catálogos Generales</w:t>
       </w:r>
-      <w:bookmarkEnd w:id="12"/>
+      <w:bookmarkEnd w:id="11"/>
     </w:p>
     <w:p>
       <w:pPr>
@@ -3846,6 +3808,7 @@
         <w:tc>
           <w:tcPr>
             <w:tcW w:w="1963" w:type="dxa"/>
+            <w:shd w:val="clear" w:color="auto" w:fill="FFE599" w:themeFill="accent4" w:themeFillTint="66"/>
           </w:tcPr>
           <w:p>
             <w:pPr>
@@ -3863,6 +3826,7 @@
                 <w:lang w:val="es-MX" w:eastAsia="es-MX"/>
               </w:rPr>
             </w:pPr>
+            <w:commentRangeStart w:id="12"/>
             <w:r>
               <w:rPr>
                 <w:rFonts w:ascii="Arial" w:hAnsi="Arial" w:cs="Arial"/>
@@ -3873,6 +3837,13 @@
                 <w:lang w:val="es-MX" w:eastAsia="es-MX"/>
               </w:rPr>
               <w:t>EMPLEADOS</w:t>
+            </w:r>
+            <w:commentRangeEnd w:id="12"/>
+            <w:r>
+              <w:rPr>
+                <w:rStyle w:val="Refdecomentario"/>
+              </w:rPr>
+              <w:commentReference w:id="12"/>
             </w:r>
           </w:p>
         </w:tc>
@@ -3903,6 +3874,7 @@
         <w:tc>
           <w:tcPr>
             <w:tcW w:w="1963" w:type="dxa"/>
+            <w:shd w:val="clear" w:color="auto" w:fill="FFE599" w:themeFill="accent4" w:themeFillTint="66"/>
           </w:tcPr>
           <w:p>
             <w:pPr>
@@ -3960,6 +3932,7 @@
         <w:tc>
           <w:tcPr>
             <w:tcW w:w="1963" w:type="dxa"/>
+            <w:shd w:val="clear" w:color="auto" w:fill="FFE599" w:themeFill="accent4" w:themeFillTint="66"/>
           </w:tcPr>
           <w:p>
             <w:pPr>
@@ -4013,6 +3986,7 @@
         <w:tc>
           <w:tcPr>
             <w:tcW w:w="1963" w:type="dxa"/>
+            <w:shd w:val="clear" w:color="auto" w:fill="FFE599" w:themeFill="accent4" w:themeFillTint="66"/>
           </w:tcPr>
           <w:p>
             <w:pPr>
@@ -4066,6 +4040,7 @@
         <w:tc>
           <w:tcPr>
             <w:tcW w:w="1963" w:type="dxa"/>
+            <w:shd w:val="clear" w:color="auto" w:fill="FFE599" w:themeFill="accent4" w:themeFillTint="66"/>
           </w:tcPr>
           <w:p>
             <w:pPr>
@@ -4119,6 +4094,7 @@
         <w:tc>
           <w:tcPr>
             <w:tcW w:w="1963" w:type="dxa"/>
+            <w:shd w:val="clear" w:color="auto" w:fill="FFE599" w:themeFill="accent4" w:themeFillTint="66"/>
           </w:tcPr>
           <w:p>
             <w:pPr>
@@ -4187,6 +4163,7 @@
                 <w:szCs w:val="24"/>
               </w:rPr>
             </w:pPr>
+            <w:commentRangeStart w:id="13"/>
             <w:r>
               <w:rPr>
                 <w:rFonts w:ascii="Arial" w:hAnsi="Arial" w:cs="Arial"/>
@@ -4195,6 +4172,13 @@
                 <w:szCs w:val="24"/>
               </w:rPr>
               <w:t>SECRETARIAS</w:t>
+            </w:r>
+            <w:commentRangeEnd w:id="13"/>
+            <w:r>
+              <w:rPr>
+                <w:rStyle w:val="Refdecomentario"/>
+              </w:rPr>
+              <w:commentReference w:id="13"/>
             </w:r>
           </w:p>
         </w:tc>
@@ -4225,6 +4209,7 @@
         <w:tc>
           <w:tcPr>
             <w:tcW w:w="1963" w:type="dxa"/>
+            <w:shd w:val="clear" w:color="auto" w:fill="FFE599" w:themeFill="accent4" w:themeFillTint="66"/>
           </w:tcPr>
           <w:p>
             <w:pPr>
@@ -4278,6 +4263,7 @@
         <w:tc>
           <w:tcPr>
             <w:tcW w:w="1963" w:type="dxa"/>
+            <w:shd w:val="clear" w:color="auto" w:fill="FFE599" w:themeFill="accent4" w:themeFillTint="66"/>
           </w:tcPr>
           <w:p>
             <w:pPr>
@@ -4331,6 +4317,7 @@
         <w:tc>
           <w:tcPr>
             <w:tcW w:w="1963" w:type="dxa"/>
+            <w:shd w:val="clear" w:color="auto" w:fill="FFE599" w:themeFill="accent4" w:themeFillTint="66"/>
           </w:tcPr>
           <w:p>
             <w:pPr>
@@ -4384,6 +4371,7 @@
         <w:tc>
           <w:tcPr>
             <w:tcW w:w="1963" w:type="dxa"/>
+            <w:shd w:val="clear" w:color="auto" w:fill="FFE599" w:themeFill="accent4" w:themeFillTint="66"/>
           </w:tcPr>
           <w:p>
             <w:pPr>
@@ -4437,6 +4425,7 @@
         <w:tc>
           <w:tcPr>
             <w:tcW w:w="1963" w:type="dxa"/>
+            <w:shd w:val="clear" w:color="auto" w:fill="FFE599" w:themeFill="accent4" w:themeFillTint="66"/>
           </w:tcPr>
           <w:p>
             <w:pPr>
@@ -4490,6 +4479,7 @@
         <w:tc>
           <w:tcPr>
             <w:tcW w:w="1963" w:type="dxa"/>
+            <w:shd w:val="clear" w:color="auto" w:fill="FFE599" w:themeFill="accent4" w:themeFillTint="66"/>
           </w:tcPr>
           <w:p>
             <w:pPr>
@@ -4543,6 +4533,7 @@
         <w:tc>
           <w:tcPr>
             <w:tcW w:w="1963" w:type="dxa"/>
+            <w:shd w:val="clear" w:color="auto" w:fill="FFE599" w:themeFill="accent4" w:themeFillTint="66"/>
           </w:tcPr>
           <w:p>
             <w:pPr>
@@ -4596,6 +4587,7 @@
         <w:tc>
           <w:tcPr>
             <w:tcW w:w="1963" w:type="dxa"/>
+            <w:shd w:val="clear" w:color="auto" w:fill="FFE599" w:themeFill="accent4" w:themeFillTint="66"/>
           </w:tcPr>
           <w:p>
             <w:pPr>
@@ -4649,6 +4641,7 @@
         <w:tc>
           <w:tcPr>
             <w:tcW w:w="1963" w:type="dxa"/>
+            <w:shd w:val="clear" w:color="auto" w:fill="FFE599" w:themeFill="accent4" w:themeFillTint="66"/>
           </w:tcPr>
           <w:p>
             <w:pPr>
@@ -4708,7 +4701,7 @@
           <w:rFonts w:cs="Arial"/>
         </w:rPr>
       </w:pPr>
-      <w:bookmarkStart w:id="13" w:name="_Toc142581320"/>
+      <w:bookmarkStart w:id="14" w:name="_Toc142581320"/>
       <w:r>
         <w:rPr>
           <w:rFonts w:cs="Arial"/>
@@ -4716,7 +4709,7 @@
         <w:lastRenderedPageBreak/>
         <w:t>Configurar Catálogos Bienes Muebles</w:t>
       </w:r>
-      <w:bookmarkEnd w:id="13"/>
+      <w:bookmarkEnd w:id="14"/>
     </w:p>
     <w:p>
       <w:pPr>
@@ -4740,15 +4733,7 @@
           <w:sz w:val="24"/>
           <w:szCs w:val="24"/>
         </w:rPr>
-        <w:t xml:space="preserve">Aquí aparecen todos los catálogos que se utilizan para la configuración </w:t>
-      </w:r>
-      <w:r>
-        <w:rPr>
-          <w:rFonts w:ascii="Arial" w:hAnsi="Arial" w:cs="Arial"/>
-          <w:sz w:val="24"/>
-          <w:szCs w:val="24"/>
-        </w:rPr>
-        <w:t>de la administración de los bienes muebles</w:t>
+        <w:t>Aquí aparecen todos los catálogos que se utilizan para la configuración de la administración de los bienes muebles</w:t>
       </w:r>
     </w:p>
     <w:p>
@@ -4873,7 +4858,7 @@
                     <pic:cNvPicPr/>
                   </pic:nvPicPr>
                   <pic:blipFill>
-                    <a:blip r:embed="rId14"/>
+                    <a:blip r:embed="rId16"/>
                     <a:stretch>
                       <a:fillRect/>
                     </a:stretch>
@@ -4966,6 +4951,7 @@
         <w:tc>
           <w:tcPr>
             <w:tcW w:w="2830" w:type="dxa"/>
+            <w:shd w:val="clear" w:color="auto" w:fill="FFE599" w:themeFill="accent4" w:themeFillTint="66"/>
           </w:tcPr>
           <w:p>
             <w:pPr>
@@ -4983,6 +4969,7 @@
                 <w:lang w:val="es-MX" w:eastAsia="es-MX"/>
               </w:rPr>
             </w:pPr>
+            <w:commentRangeStart w:id="15"/>
             <w:r>
               <w:rPr>
                 <w:rFonts w:ascii="Arial" w:hAnsi="Arial" w:cs="Arial"/>
@@ -4992,7 +4979,25 @@
                 <w:szCs w:val="24"/>
                 <w:lang w:val="es-MX" w:eastAsia="es-MX"/>
               </w:rPr>
-              <w:t>PRESENTACIÓN MUEBLES</w:t>
+              <w:t>PRESENTACIÓN</w:t>
+            </w:r>
+            <w:commentRangeEnd w:id="15"/>
+            <w:r>
+              <w:rPr>
+                <w:rStyle w:val="Refdecomentario"/>
+              </w:rPr>
+              <w:commentReference w:id="15"/>
+            </w:r>
+            <w:r>
+              <w:rPr>
+                <w:rFonts w:ascii="Arial" w:hAnsi="Arial" w:cs="Arial"/>
+                <w:b/>
+                <w:noProof/>
+                <w:sz w:val="24"/>
+                <w:szCs w:val="24"/>
+                <w:lang w:val="es-MX" w:eastAsia="es-MX"/>
+              </w:rPr>
+              <w:t xml:space="preserve"> MUEBLES</w:t>
             </w:r>
           </w:p>
         </w:tc>
@@ -5023,6 +5028,7 @@
         <w:tc>
           <w:tcPr>
             <w:tcW w:w="2830" w:type="dxa"/>
+            <w:shd w:val="clear" w:color="auto" w:fill="FFE599" w:themeFill="accent4" w:themeFillTint="66"/>
           </w:tcPr>
           <w:p>
             <w:pPr>
@@ -5104,6 +5110,7 @@
         <w:tc>
           <w:tcPr>
             <w:tcW w:w="2830" w:type="dxa"/>
+            <w:shd w:val="clear" w:color="auto" w:fill="FFE599" w:themeFill="accent4" w:themeFillTint="66"/>
           </w:tcPr>
           <w:p>
             <w:pPr>
@@ -5157,6 +5164,7 @@
         <w:tc>
           <w:tcPr>
             <w:tcW w:w="2830" w:type="dxa"/>
+            <w:shd w:val="clear" w:color="auto" w:fill="FFE599" w:themeFill="accent4" w:themeFillTint="66"/>
           </w:tcPr>
           <w:p>
             <w:pPr>
@@ -5210,6 +5218,7 @@
         <w:tc>
           <w:tcPr>
             <w:tcW w:w="2830" w:type="dxa"/>
+            <w:shd w:val="clear" w:color="auto" w:fill="FFE599" w:themeFill="accent4" w:themeFillTint="66"/>
           </w:tcPr>
           <w:p>
             <w:pPr>
@@ -5263,6 +5272,7 @@
         <w:tc>
           <w:tcPr>
             <w:tcW w:w="2830" w:type="dxa"/>
+            <w:shd w:val="clear" w:color="auto" w:fill="FFE599" w:themeFill="accent4" w:themeFillTint="66"/>
           </w:tcPr>
           <w:p>
             <w:pPr>
@@ -5316,6 +5326,7 @@
         <w:tc>
           <w:tcPr>
             <w:tcW w:w="2830" w:type="dxa"/>
+            <w:shd w:val="clear" w:color="auto" w:fill="FFE599" w:themeFill="accent4" w:themeFillTint="66"/>
           </w:tcPr>
           <w:p>
             <w:pPr>
@@ -5369,6 +5380,7 @@
         <w:tc>
           <w:tcPr>
             <w:tcW w:w="2830" w:type="dxa"/>
+            <w:shd w:val="clear" w:color="auto" w:fill="FFE599" w:themeFill="accent4" w:themeFillTint="66"/>
           </w:tcPr>
           <w:p>
             <w:pPr>
@@ -5422,6 +5434,7 @@
         <w:tc>
           <w:tcPr>
             <w:tcW w:w="2830" w:type="dxa"/>
+            <w:shd w:val="clear" w:color="auto" w:fill="FFE599" w:themeFill="accent4" w:themeFillTint="66"/>
           </w:tcPr>
           <w:p>
             <w:pPr>
@@ -5475,6 +5488,7 @@
         <w:tc>
           <w:tcPr>
             <w:tcW w:w="2830" w:type="dxa"/>
+            <w:shd w:val="clear" w:color="auto" w:fill="FFE599" w:themeFill="accent4" w:themeFillTint="66"/>
           </w:tcPr>
           <w:p>
             <w:pPr>
@@ -5529,6 +5543,7 @@
         <w:tc>
           <w:tcPr>
             <w:tcW w:w="2830" w:type="dxa"/>
+            <w:shd w:val="clear" w:color="auto" w:fill="FFE599" w:themeFill="accent4" w:themeFillTint="66"/>
           </w:tcPr>
           <w:p>
             <w:pPr>
@@ -5582,6 +5597,7 @@
         <w:tc>
           <w:tcPr>
             <w:tcW w:w="2830" w:type="dxa"/>
+            <w:shd w:val="clear" w:color="auto" w:fill="FFE599" w:themeFill="accent4" w:themeFillTint="66"/>
           </w:tcPr>
           <w:p>
             <w:pPr>
@@ -5635,6 +5651,7 @@
         <w:tc>
           <w:tcPr>
             <w:tcW w:w="2830" w:type="dxa"/>
+            <w:shd w:val="clear" w:color="auto" w:fill="FFE599" w:themeFill="accent4" w:themeFillTint="66"/>
           </w:tcPr>
           <w:p>
             <w:pPr>
@@ -5688,6 +5705,7 @@
         <w:tc>
           <w:tcPr>
             <w:tcW w:w="2830" w:type="dxa"/>
+            <w:shd w:val="clear" w:color="auto" w:fill="FFE599" w:themeFill="accent4" w:themeFillTint="66"/>
           </w:tcPr>
           <w:p>
             <w:pPr>
@@ -5751,7 +5769,7 @@
           <w:rFonts w:cs="Arial"/>
         </w:rPr>
       </w:pPr>
-      <w:bookmarkStart w:id="14" w:name="_Toc142581321"/>
+      <w:bookmarkStart w:id="16" w:name="_Toc142581321"/>
       <w:r>
         <w:rPr>
           <w:rFonts w:cs="Arial"/>
@@ -5759,7 +5777,7 @@
         <w:lastRenderedPageBreak/>
         <w:t>Configurar Catálogos Bienes Inmuebles</w:t>
       </w:r>
-      <w:bookmarkEnd w:id="14"/>
+      <w:bookmarkEnd w:id="16"/>
     </w:p>
     <w:p>
       <w:pPr>
@@ -5901,7 +5919,7 @@
                     <pic:cNvPicPr/>
                   </pic:nvPicPr>
                   <pic:blipFill>
-                    <a:blip r:embed="rId15"/>
+                    <a:blip r:embed="rId17"/>
                     <a:stretch>
                       <a:fillRect/>
                     </a:stretch>
@@ -6004,6 +6022,7 @@
         <w:tc>
           <w:tcPr>
             <w:tcW w:w="3397" w:type="dxa"/>
+            <w:shd w:val="clear" w:color="auto" w:fill="FFE599" w:themeFill="accent4" w:themeFillTint="66"/>
           </w:tcPr>
           <w:p>
             <w:pPr>
@@ -6061,6 +6080,7 @@
         <w:tc>
           <w:tcPr>
             <w:tcW w:w="3397" w:type="dxa"/>
+            <w:shd w:val="clear" w:color="auto" w:fill="FFE599" w:themeFill="accent4" w:themeFillTint="66"/>
           </w:tcPr>
           <w:p>
             <w:pPr>
@@ -6118,6 +6138,7 @@
         <w:tc>
           <w:tcPr>
             <w:tcW w:w="3397" w:type="dxa"/>
+            <w:shd w:val="clear" w:color="auto" w:fill="FFE599" w:themeFill="accent4" w:themeFillTint="66"/>
           </w:tcPr>
           <w:p>
             <w:pPr>
@@ -6171,6 +6192,7 @@
         <w:tc>
           <w:tcPr>
             <w:tcW w:w="3397" w:type="dxa"/>
+            <w:shd w:val="clear" w:color="auto" w:fill="FFE599" w:themeFill="accent4" w:themeFillTint="66"/>
           </w:tcPr>
           <w:p>
             <w:pPr>
@@ -6224,6 +6246,7 @@
         <w:tc>
           <w:tcPr>
             <w:tcW w:w="3397" w:type="dxa"/>
+            <w:shd w:val="clear" w:color="auto" w:fill="FFE599" w:themeFill="accent4" w:themeFillTint="66"/>
           </w:tcPr>
           <w:p>
             <w:pPr>
@@ -6277,6 +6300,7 @@
         <w:tc>
           <w:tcPr>
             <w:tcW w:w="3397" w:type="dxa"/>
+            <w:shd w:val="clear" w:color="auto" w:fill="FFE599" w:themeFill="accent4" w:themeFillTint="66"/>
           </w:tcPr>
           <w:p>
             <w:pPr>
@@ -6352,7 +6376,24 @@
                 <w:sz w:val="24"/>
                 <w:szCs w:val="24"/>
               </w:rPr>
-              <w:t>USO TEMPORAL</w:t>
+              <w:t xml:space="preserve">USO </w:t>
+            </w:r>
+            <w:commentRangeStart w:id="17"/>
+            <w:r>
+              <w:rPr>
+                <w:rFonts w:ascii="Arial" w:hAnsi="Arial" w:cs="Arial"/>
+                <w:b/>
+                <w:sz w:val="24"/>
+                <w:szCs w:val="24"/>
+              </w:rPr>
+              <w:t>TEMPORAL</w:t>
+            </w:r>
+            <w:commentRangeEnd w:id="17"/>
+            <w:r>
+              <w:rPr>
+                <w:rStyle w:val="Refdecomentario"/>
+              </w:rPr>
+              <w:commentReference w:id="17"/>
             </w:r>
           </w:p>
         </w:tc>
@@ -6383,6 +6424,7 @@
         <w:tc>
           <w:tcPr>
             <w:tcW w:w="3397" w:type="dxa"/>
+            <w:shd w:val="clear" w:color="auto" w:fill="FFE599" w:themeFill="accent4" w:themeFillTint="66"/>
           </w:tcPr>
           <w:p>
             <w:pPr>
@@ -6436,6 +6478,7 @@
         <w:tc>
           <w:tcPr>
             <w:tcW w:w="3397" w:type="dxa"/>
+            <w:shd w:val="clear" w:color="auto" w:fill="FFE599" w:themeFill="accent4" w:themeFillTint="66"/>
           </w:tcPr>
           <w:p>
             <w:pPr>
@@ -6489,6 +6532,7 @@
         <w:tc>
           <w:tcPr>
             <w:tcW w:w="3397" w:type="dxa"/>
+            <w:shd w:val="clear" w:color="auto" w:fill="FFE599" w:themeFill="accent4" w:themeFillTint="66"/>
           </w:tcPr>
           <w:p>
             <w:pPr>
@@ -6542,6 +6586,7 @@
         <w:tc>
           <w:tcPr>
             <w:tcW w:w="3397" w:type="dxa"/>
+            <w:shd w:val="clear" w:color="auto" w:fill="FFE599" w:themeFill="accent4" w:themeFillTint="66"/>
           </w:tcPr>
           <w:p>
             <w:pPr>
@@ -6604,6 +6649,7 @@
         <w:tc>
           <w:tcPr>
             <w:tcW w:w="3397" w:type="dxa"/>
+            <w:shd w:val="clear" w:color="auto" w:fill="FFE599" w:themeFill="accent4" w:themeFillTint="66"/>
           </w:tcPr>
           <w:p>
             <w:pPr>
@@ -6657,6 +6703,7 @@
         <w:tc>
           <w:tcPr>
             <w:tcW w:w="3397" w:type="dxa"/>
+            <w:shd w:val="clear" w:color="auto" w:fill="FFE599" w:themeFill="accent4" w:themeFillTint="66"/>
           </w:tcPr>
           <w:p>
             <w:pPr>
@@ -6710,6 +6757,7 @@
         <w:tc>
           <w:tcPr>
             <w:tcW w:w="3397" w:type="dxa"/>
+            <w:shd w:val="clear" w:color="auto" w:fill="FFE599" w:themeFill="accent4" w:themeFillTint="66"/>
           </w:tcPr>
           <w:p>
             <w:pPr>
@@ -6763,6 +6811,7 @@
         <w:tc>
           <w:tcPr>
             <w:tcW w:w="3397" w:type="dxa"/>
+            <w:shd w:val="clear" w:color="auto" w:fill="FFE599" w:themeFill="accent4" w:themeFillTint="66"/>
           </w:tcPr>
           <w:p>
             <w:pPr>
@@ -6817,6 +6866,7 @@
         <w:tc>
           <w:tcPr>
             <w:tcW w:w="3397" w:type="dxa"/>
+            <w:shd w:val="clear" w:color="auto" w:fill="FFE599" w:themeFill="accent4" w:themeFillTint="66"/>
           </w:tcPr>
           <w:p>
             <w:pPr>
@@ -6870,6 +6920,7 @@
         <w:tc>
           <w:tcPr>
             <w:tcW w:w="3397" w:type="dxa"/>
+            <w:shd w:val="clear" w:color="auto" w:fill="FFE599" w:themeFill="accent4" w:themeFillTint="66"/>
           </w:tcPr>
           <w:p>
             <w:pPr>
@@ -6923,6 +6974,7 @@
         <w:tc>
           <w:tcPr>
             <w:tcW w:w="3397" w:type="dxa"/>
+            <w:shd w:val="clear" w:color="auto" w:fill="FFE599" w:themeFill="accent4" w:themeFillTint="66"/>
           </w:tcPr>
           <w:p>
             <w:pPr>
@@ -6976,6 +7028,7 @@
         <w:tc>
           <w:tcPr>
             <w:tcW w:w="3397" w:type="dxa"/>
+            <w:shd w:val="clear" w:color="auto" w:fill="FFE599" w:themeFill="accent4" w:themeFillTint="66"/>
           </w:tcPr>
           <w:p>
             <w:pPr>
@@ -7045,14 +7098,14 @@
           <w:rFonts w:cs="Arial"/>
         </w:rPr>
       </w:pPr>
-      <w:bookmarkStart w:id="15" w:name="_Toc142581322"/>
+      <w:bookmarkStart w:id="19" w:name="_Toc142581322"/>
       <w:r>
         <w:rPr>
           <w:rFonts w:cs="Arial"/>
         </w:rPr>
         <w:t>Agregar Nuevos Registros</w:t>
       </w:r>
-      <w:bookmarkEnd w:id="15"/>
+      <w:bookmarkEnd w:id="19"/>
     </w:p>
     <w:p>
       <w:pPr>
@@ -7071,13 +7124,29 @@
           <w:szCs w:val="24"/>
         </w:rPr>
       </w:pPr>
+      <w:commentRangeStart w:id="20"/>
       <w:r>
         <w:rPr>
           <w:rFonts w:ascii="Arial" w:hAnsi="Arial" w:cs="Arial"/>
           <w:sz w:val="24"/>
           <w:szCs w:val="24"/>
         </w:rPr>
-        <w:t>Si desea agregar un nuevo registro debe pulsar el botón “Agregar”</w:t>
+        <w:t>Si</w:t>
+      </w:r>
+      <w:commentRangeEnd w:id="20"/>
+      <w:r>
+        <w:rPr>
+          <w:rStyle w:val="Refdecomentario"/>
+        </w:rPr>
+        <w:commentReference w:id="20"/>
+      </w:r>
+      <w:r>
+        <w:rPr>
+          <w:rFonts w:ascii="Arial" w:hAnsi="Arial" w:cs="Arial"/>
+          <w:sz w:val="24"/>
+          <w:szCs w:val="24"/>
+        </w:rPr>
+        <w:t xml:space="preserve"> desea agregar un nuevo registro debe pulsar el botón “Agregar”</w:t>
       </w:r>
     </w:p>
     <w:p>
@@ -7358,7 +7427,7 @@
                     <pic:cNvPicPr/>
                   </pic:nvPicPr>
                   <pic:blipFill>
-                    <a:blip r:embed="rId16"/>
+                    <a:blip r:embed="rId18"/>
                     <a:stretch>
                       <a:fillRect/>
                     </a:stretch>
@@ -7526,7 +7595,7 @@
                     <pic:cNvPicPr/>
                   </pic:nvPicPr>
                   <pic:blipFill>
-                    <a:blip r:embed="rId17"/>
+                    <a:blip r:embed="rId19"/>
                     <a:stretch>
                       <a:fillRect/>
                     </a:stretch>
@@ -7677,8 +7746,10 @@
       <w:r>
         <w:rPr>
           <w:rFonts w:ascii="Arial" w:hAnsi="Arial" w:cs="Arial"/>
+          <w:noProof/>
           <w:sz w:val="24"/>
           <w:szCs w:val="24"/>
+          <w:lang w:val="es-MX" w:eastAsia="es-MX"/>
         </w:rPr>
         <w:drawing>
           <wp:inline distT="0" distB="0" distL="0" distR="0" wp14:anchorId="42F58520" wp14:editId="6A73DC02">
@@ -7696,7 +7767,7 @@
                     <pic:cNvPicPr/>
                   </pic:nvPicPr>
                   <pic:blipFill>
-                    <a:blip r:embed="rId18"/>
+                    <a:blip r:embed="rId20"/>
                     <a:stretch>
                       <a:fillRect/>
                     </a:stretch>
@@ -7728,8 +7799,8 @@
       </w:r>
     </w:p>
     <w:sectPr>
-      <w:headerReference w:type="default" r:id="rId19"/>
-      <w:footerReference w:type="default" r:id="rId20"/>
+      <w:headerReference w:type="default" r:id="rId21"/>
+      <w:footerReference w:type="default" r:id="rId22"/>
       <w:pgSz w:w="12240" w:h="15840" w:code="1"/>
       <w:pgMar w:top="1417" w:right="1701" w:bottom="1417" w:left="1701" w:header="708" w:footer="708" w:gutter="0"/>
       <w:cols w:space="708"/>
@@ -7738,6 +7809,139 @@
     </w:sectPr>
   </w:body>
 </w:document>
+</file>
+
+<file path=word/comments.xml><?xml version="1.0" encoding="utf-8"?>
+<w:comments xmlns:wpc="http://schemas.microsoft.com/office/word/2010/wordprocessingCanvas" xmlns:cx="http://schemas.microsoft.com/office/drawing/2014/chartex" xmlns:cx1="http://schemas.microsoft.com/office/drawing/2015/9/8/chartex" xmlns:mc="http://schemas.openxmlformats.org/markup-compatibility/2006" xmlns:o="urn:schemas-microsoft-com:office:office" xmlns:r="http://schemas.openxmlformats.org/officeDocument/2006/relationships" xmlns:m="http://schemas.openxmlformats.org/officeDocument/2006/math" xmlns:v="urn:schemas-microsoft-com:vml" xmlns:wp14="http://schemas.microsoft.com/office/word/2010/wordprocessingDrawing" xmlns:wp="http://schemas.openxmlformats.org/drawingml/2006/wordprocessingDrawing" xmlns:w10="urn:schemas-microsoft-com:office:word" xmlns:w="http://schemas.openxmlformats.org/wordprocessingml/2006/main" xmlns:w14="http://schemas.microsoft.com/office/word/2010/wordml" xmlns:w15="http://schemas.microsoft.com/office/word/2012/wordml" xmlns:w16se="http://schemas.microsoft.com/office/word/2015/wordml/symex" xmlns:wpg="http://schemas.microsoft.com/office/word/2010/wordprocessingGroup" xmlns:wpi="http://schemas.microsoft.com/office/word/2010/wordprocessingInk" xmlns:wne="http://schemas.microsoft.com/office/word/2006/wordml" xmlns:wps="http://schemas.microsoft.com/office/word/2010/wordprocessingShape" mc:Ignorable="w14 w15 w16se wp14">
+  <w:comment w:id="12" w:author="Iris Lechuga" w:date="2023-08-17T16:24:00Z" w:initials="J">
+    <w:p>
+      <w:pPr>
+        <w:pStyle w:val="Textocomentario"/>
+      </w:pPr>
+      <w:r>
+        <w:rPr>
+          <w:rStyle w:val="Refdecomentario"/>
+        </w:rPr>
+        <w:annotationRef/>
+      </w:r>
+      <w:r>
+        <w:t xml:space="preserve">Agregar </w:t>
+      </w:r>
+      <w:proofErr w:type="gramStart"/>
+      <w:r>
+        <w:t>Rangos ,</w:t>
+      </w:r>
+      <w:proofErr w:type="gramEnd"/>
+      <w:r>
+        <w:t xml:space="preserve"> Tipos de Adquisición , Departamentos </w:t>
+      </w:r>
+    </w:p>
+  </w:comment>
+  <w:comment w:id="13" w:author="Iris Lechuga" w:date="2023-08-17T16:27:00Z" w:initials="J">
+    <w:p>
+      <w:pPr>
+        <w:pStyle w:val="Textocomentario"/>
+      </w:pPr>
+      <w:r>
+        <w:rPr>
+          <w:rStyle w:val="Refdecomentario"/>
+        </w:rPr>
+        <w:annotationRef/>
+      </w:r>
+      <w:r>
+        <w:t>No se visualiza en el apartado</w:t>
+      </w:r>
+      <w:r>
+        <w:t xml:space="preserve"> “GENERALES”</w:t>
+      </w:r>
+    </w:p>
+  </w:comment>
+  <w:comment w:id="15" w:author="Iris Lechuga" w:date="2023-08-17T16:36:00Z" w:initials="J">
+    <w:p>
+      <w:pPr>
+        <w:pStyle w:val="Textocomentario"/>
+      </w:pPr>
+      <w:r>
+        <w:rPr>
+          <w:rStyle w:val="Refdecomentario"/>
+        </w:rPr>
+        <w:annotationRef/>
+      </w:r>
+      <w:r>
+        <w:rPr>
+          <w:rStyle w:val="Refdecomentario"/>
+        </w:rPr>
+        <w:t xml:space="preserve">Falta agregar Motivos de Baja, Procesos </w:t>
+      </w:r>
+      <w:proofErr w:type="spellStart"/>
+      <w:r>
+        <w:rPr>
+          <w:rStyle w:val="Refdecomentario"/>
+        </w:rPr>
+        <w:t>Steps</w:t>
+      </w:r>
+      <w:proofErr w:type="spellEnd"/>
+      <w:r>
+        <w:rPr>
+          <w:rStyle w:val="Refdecomentario"/>
+        </w:rPr>
+        <w:t xml:space="preserve"> </w:t>
+      </w:r>
+    </w:p>
+  </w:comment>
+  <w:comment w:id="17" w:author="Iris Lechuga" w:date="2023-08-17T16:41:00Z" w:initials="J">
+    <w:p>
+      <w:pPr>
+        <w:pStyle w:val="Textocomentario"/>
+      </w:pPr>
+      <w:r>
+        <w:rPr>
+          <w:rStyle w:val="Refdecomentario"/>
+        </w:rPr>
+        <w:annotationRef/>
+      </w:r>
+      <w:r>
+        <w:t xml:space="preserve">No se refleja en pantalla </w:t>
+      </w:r>
+      <w:bookmarkStart w:id="18" w:name="_GoBack"/>
+      <w:bookmarkEnd w:id="18"/>
+    </w:p>
+  </w:comment>
+  <w:comment w:id="20" w:author="Iris Lechuga" w:date="2023-08-17T16:19:00Z" w:initials="J">
+    <w:p>
+      <w:pPr>
+        <w:pStyle w:val="Textocomentario"/>
+      </w:pPr>
+      <w:r>
+        <w:rPr>
+          <w:rStyle w:val="Refdecomentario"/>
+        </w:rPr>
+        <w:annotationRef/>
+      </w:r>
+      <w:r>
+        <w:t xml:space="preserve">Se repite la misma indicación abajo. Seria seleccionar </w:t>
+      </w:r>
+      <w:proofErr w:type="gramStart"/>
+      <w:r>
+        <w:t>el opción</w:t>
+      </w:r>
+      <w:proofErr w:type="gramEnd"/>
+      <w:r>
+        <w:t xml:space="preserve"> del catálogo </w:t>
+      </w:r>
+    </w:p>
+  </w:comment>
+</w:comments>
+</file>
+
+<file path=word/commentsExtended.xml><?xml version="1.0" encoding="utf-8"?>
+<w15:commentsEx xmlns:wpc="http://schemas.microsoft.com/office/word/2010/wordprocessingCanvas" xmlns:cx="http://schemas.microsoft.com/office/drawing/2014/chartex" xmlns:cx1="http://schemas.microsoft.com/office/drawing/2015/9/8/chartex" xmlns:mc="http://schemas.openxmlformats.org/markup-compatibility/2006" xmlns:o="urn:schemas-microsoft-com:office:office" xmlns:r="http://schemas.openxmlformats.org/officeDocument/2006/relationships" xmlns:m="http://schemas.openxmlformats.org/officeDocument/2006/math" xmlns:v="urn:schemas-microsoft-com:vml" xmlns:wp14="http://schemas.microsoft.com/office/word/2010/wordprocessingDrawing" xmlns:wp="http://schemas.openxmlformats.org/drawingml/2006/wordprocessingDrawing" xmlns:w10="urn:schemas-microsoft-com:office:word" xmlns:w="http://schemas.openxmlformats.org/wordprocessingml/2006/main" xmlns:w14="http://schemas.microsoft.com/office/word/2010/wordml" xmlns:w15="http://schemas.microsoft.com/office/word/2012/wordml" xmlns:w16se="http://schemas.microsoft.com/office/word/2015/wordml/symex" xmlns:wpg="http://schemas.microsoft.com/office/word/2010/wordprocessingGroup" xmlns:wpi="http://schemas.microsoft.com/office/word/2010/wordprocessingInk" xmlns:wne="http://schemas.microsoft.com/office/word/2006/wordml" xmlns:wps="http://schemas.microsoft.com/office/word/2010/wordprocessingShape" mc:Ignorable="w14 w15 w16se wp14">
+  <w15:commentEx w15:paraId="0938901B" w15:done="0"/>
+  <w15:commentEx w15:paraId="5A20492B" w15:done="0"/>
+  <w15:commentEx w15:paraId="48F7D835" w15:done="0"/>
+  <w15:commentEx w15:paraId="195DF991" w15:done="0"/>
+  <w15:commentEx w15:paraId="6649640A" w15:done="0"/>
+</w15:commentsEx>
 </file>
 
 <file path=word/endnotes.xml><?xml version="1.0" encoding="utf-8"?>
@@ -8029,7 +8233,7 @@
                 <w:noProof/>
                 <w:color w:val="FFFFFF" w:themeColor="background1"/>
               </w:rPr>
-              <w:t>10</w:t>
+              <w:t>9</w:t>
             </w:r>
             <w:r>
               <w:rPr>
@@ -9037,6 +9241,14 @@
     <w:abstractNumId w:val="3"/>
   </w:num>
 </w:numbering>
+</file>
+
+<file path=word/people.xml><?xml version="1.0" encoding="utf-8"?>
+<w15:people xmlns:wpc="http://schemas.microsoft.com/office/word/2010/wordprocessingCanvas" xmlns:cx="http://schemas.microsoft.com/office/drawing/2014/chartex" xmlns:cx1="http://schemas.microsoft.com/office/drawing/2015/9/8/chartex" xmlns:mc="http://schemas.openxmlformats.org/markup-compatibility/2006" xmlns:o="urn:schemas-microsoft-com:office:office" xmlns:r="http://schemas.openxmlformats.org/officeDocument/2006/relationships" xmlns:m="http://schemas.openxmlformats.org/officeDocument/2006/math" xmlns:v="urn:schemas-microsoft-com:vml" xmlns:wp14="http://schemas.microsoft.com/office/word/2010/wordprocessingDrawing" xmlns:wp="http://schemas.openxmlformats.org/drawingml/2006/wordprocessingDrawing" xmlns:w10="urn:schemas-microsoft-com:office:word" xmlns:w="http://schemas.openxmlformats.org/wordprocessingml/2006/main" xmlns:w14="http://schemas.microsoft.com/office/word/2010/wordml" xmlns:w15="http://schemas.microsoft.com/office/word/2012/wordml" xmlns:w16se="http://schemas.microsoft.com/office/word/2015/wordml/symex" xmlns:wpg="http://schemas.microsoft.com/office/word/2010/wordprocessingGroup" xmlns:wpi="http://schemas.microsoft.com/office/word/2010/wordprocessingInk" xmlns:wne="http://schemas.microsoft.com/office/word/2006/wordml" xmlns:wps="http://schemas.microsoft.com/office/word/2010/wordprocessingShape" mc:Ignorable="w14 w15 w16se wp14">
+  <w15:person w15:author="Iris Lechuga">
+    <w15:presenceInfo w15:providerId="Windows Live" w15:userId="4937f096d36e0476"/>
+  </w15:person>
+</w15:people>
 </file>
 
 <file path=word/styles.xml><?xml version="1.0" encoding="utf-8"?>
@@ -10060,7 +10272,7 @@
 </file>
 
 <file path=customXml/itemProps1.xml><?xml version="1.0" encoding="utf-8"?>
-<ds:datastoreItem xmlns:ds="http://schemas.openxmlformats.org/officeDocument/2006/customXml" ds:itemID="{985DEA1D-2508-4ADD-A0A4-2E6EEF39906D}">
+<ds:datastoreItem xmlns:ds="http://schemas.openxmlformats.org/officeDocument/2006/customXml" ds:itemID="{0A0CF4BB-6830-4002-9D85-BDCA7A00BA55}">
   <ds:schemaRefs>
     <ds:schemaRef ds:uri="http://schemas.openxmlformats.org/officeDocument/2006/bibliography"/>
   </ds:schemaRefs>

</xml_diff>